<commit_message>
figure out why cannot read messy.txt
</commit_message>
<xml_diff>
--- a/FT_L01_A3_8750634_TIMOTHYMAH.docx
+++ b/FT_L01_A3_8750634_TIMOTHYMAH.docx
@@ -28,21 +28,14 @@
     </w:p>
     <w:p>
       <w:r>
-        <w:t xml:space="preserve">Timothy </w:t>
-      </w:r>
-      <w:proofErr w:type="spellStart"/>
-      <w:r>
-        <w:t>Mah</w:t>
-      </w:r>
-      <w:proofErr w:type="spellEnd"/>
-    </w:p>
-    <w:p>
-      <w:bookmarkStart w:id="0" w:name="_GoBack"/>
+        <w:t>Timothy Mah</w:t>
+      </w:r>
+    </w:p>
+    <w:p>
       <w:r>
         <w:t>8750634</w:t>
       </w:r>
     </w:p>
-    <w:bookmarkEnd w:id="0"/>
     <w:p>
       <w:r>
         <w:t>Lecture Group L01</w:t>
@@ -91,7 +84,7 @@
       <w:r>
         <w:fldChar w:fldCharType="separate"/>
       </w:r>
-      <w:hyperlink w:anchor="_Toc157620971" w:history="1">
+      <w:hyperlink w:anchor="_Toc158814661" w:history="1">
         <w:r>
           <w:rPr>
             <w:rStyle w:val="Hyperlink"/>
@@ -118,7 +111,7 @@
             <w:noProof/>
             <w:webHidden/>
           </w:rPr>
-          <w:instrText xml:space="preserve"> PAGEREF _Toc157620971 \h </w:instrText>
+          <w:instrText xml:space="preserve"> PAGEREF _Toc158814661 \h </w:instrText>
         </w:r>
         <w:r>
           <w:rPr>
@@ -162,7 +155,7 @@
           <w:lang w:eastAsia="en-SG"/>
         </w:rPr>
       </w:pPr>
-      <w:hyperlink w:anchor="_Toc157620972" w:history="1">
+      <w:hyperlink w:anchor="_Toc158814662" w:history="1">
         <w:r>
           <w:rPr>
             <w:rStyle w:val="Hyperlink"/>
@@ -189,7 +182,7 @@
             <w:noProof/>
             <w:webHidden/>
           </w:rPr>
-          <w:instrText xml:space="preserve"> PAGEREF _Toc157620972 \h </w:instrText>
+          <w:instrText xml:space="preserve"> PAGEREF _Toc158814662 \h </w:instrText>
         </w:r>
         <w:r>
           <w:rPr>
@@ -233,7 +226,7 @@
           <w:lang w:eastAsia="en-SG"/>
         </w:rPr>
       </w:pPr>
-      <w:hyperlink w:anchor="_Toc157620973" w:history="1">
+      <w:hyperlink w:anchor="_Toc158814663" w:history="1">
         <w:r>
           <w:rPr>
             <w:rStyle w:val="Hyperlink"/>
@@ -260,7 +253,7 @@
             <w:noProof/>
             <w:webHidden/>
           </w:rPr>
-          <w:instrText xml:space="preserve"> PAGEREF _Toc157620973 \h </w:instrText>
+          <w:instrText xml:space="preserve"> PAGEREF _Toc158814663 \h </w:instrText>
         </w:r>
         <w:r>
           <w:rPr>
@@ -304,7 +297,7 @@
           <w:lang w:eastAsia="en-SG"/>
         </w:rPr>
       </w:pPr>
-      <w:hyperlink w:anchor="_Toc157620974" w:history="1">
+      <w:hyperlink w:anchor="_Toc158814664" w:history="1">
         <w:r>
           <w:rPr>
             <w:rStyle w:val="Hyperlink"/>
@@ -331,7 +324,7 @@
             <w:noProof/>
             <w:webHidden/>
           </w:rPr>
-          <w:instrText xml:space="preserve"> PAGEREF _Toc157620974 \h </w:instrText>
+          <w:instrText xml:space="preserve"> PAGEREF _Toc158814664 \h </w:instrText>
         </w:r>
         <w:r>
           <w:rPr>
@@ -375,7 +368,7 @@
           <w:lang w:eastAsia="en-SG"/>
         </w:rPr>
       </w:pPr>
-      <w:hyperlink w:anchor="_Toc157620975" w:history="1">
+      <w:hyperlink w:anchor="_Toc158814665" w:history="1">
         <w:r>
           <w:rPr>
             <w:rStyle w:val="Hyperlink"/>
@@ -402,7 +395,7 @@
             <w:noProof/>
             <w:webHidden/>
           </w:rPr>
-          <w:instrText xml:space="preserve"> PAGEREF _Toc157620975 \h </w:instrText>
+          <w:instrText xml:space="preserve"> PAGEREF _Toc158814665 \h </w:instrText>
         </w:r>
         <w:r>
           <w:rPr>
@@ -446,7 +439,7 @@
           <w:lang w:eastAsia="en-SG"/>
         </w:rPr>
       </w:pPr>
-      <w:hyperlink w:anchor="_Toc157620976" w:history="1">
+      <w:hyperlink w:anchor="_Toc158814666" w:history="1">
         <w:r>
           <w:rPr>
             <w:rStyle w:val="Hyperlink"/>
@@ -473,7 +466,7 @@
             <w:noProof/>
             <w:webHidden/>
           </w:rPr>
-          <w:instrText xml:space="preserve"> PAGEREF _Toc157620976 \h </w:instrText>
+          <w:instrText xml:space="preserve"> PAGEREF _Toc158814666 \h </w:instrText>
         </w:r>
         <w:r>
           <w:rPr>
@@ -517,7 +510,7 @@
           <w:lang w:eastAsia="en-SG"/>
         </w:rPr>
       </w:pPr>
-      <w:hyperlink w:anchor="_Toc157620977" w:history="1">
+      <w:hyperlink w:anchor="_Toc158814667" w:history="1">
         <w:r>
           <w:rPr>
             <w:rStyle w:val="Hyperlink"/>
@@ -544,7 +537,7 @@
             <w:noProof/>
             <w:webHidden/>
           </w:rPr>
-          <w:instrText xml:space="preserve"> PAGEREF _Toc157620977 \h </w:instrText>
+          <w:instrText xml:space="preserve"> PAGEREF _Toc158814667 \h </w:instrText>
         </w:r>
         <w:r>
           <w:rPr>
@@ -588,7 +581,7 @@
           <w:lang w:eastAsia="en-SG"/>
         </w:rPr>
       </w:pPr>
-      <w:hyperlink w:anchor="_Toc157620978" w:history="1">
+      <w:hyperlink w:anchor="_Toc158814668" w:history="1">
         <w:r>
           <w:rPr>
             <w:rStyle w:val="Hyperlink"/>
@@ -615,7 +608,78 @@
             <w:noProof/>
             <w:webHidden/>
           </w:rPr>
-          <w:instrText xml:space="preserve"> PAGEREF _Toc157620978 \h </w:instrText>
+          <w:instrText xml:space="preserve"> PAGEREF _Toc158814668 \h </w:instrText>
+        </w:r>
+        <w:r>
+          <w:rPr>
+            <w:noProof/>
+            <w:webHidden/>
+          </w:rPr>
+        </w:r>
+        <w:r>
+          <w:rPr>
+            <w:noProof/>
+            <w:webHidden/>
+          </w:rPr>
+          <w:fldChar w:fldCharType="separate"/>
+        </w:r>
+        <w:r>
+          <w:rPr>
+            <w:noProof/>
+            <w:webHidden/>
+          </w:rPr>
+          <w:t>3</w:t>
+        </w:r>
+        <w:r>
+          <w:rPr>
+            <w:noProof/>
+            <w:webHidden/>
+          </w:rPr>
+          <w:fldChar w:fldCharType="end"/>
+        </w:r>
+      </w:hyperlink>
+    </w:p>
+    <w:p>
+      <w:pPr>
+        <w:pStyle w:val="TOC1"/>
+        <w:tabs>
+          <w:tab w:val="right" w:leader="dot" w:pos="10456"/>
+        </w:tabs>
+        <w:rPr>
+          <w:rFonts w:asciiTheme="minorHAnsi" w:eastAsiaTheme="minorEastAsia" w:hAnsiTheme="minorHAnsi" w:cstheme="minorBidi"/>
+          <w:noProof/>
+          <w:sz w:val="22"/>
+          <w:lang w:eastAsia="en-SG"/>
+        </w:rPr>
+      </w:pPr>
+      <w:hyperlink w:anchor="_Toc158814669" w:history="1">
+        <w:r>
+          <w:rPr>
+            <w:rStyle w:val="Hyperlink"/>
+            <w:noProof/>
+          </w:rPr>
+          <w:t>Learnings</w:t>
+        </w:r>
+        <w:r>
+          <w:rPr>
+            <w:noProof/>
+            <w:webHidden/>
+          </w:rPr>
+          <w:tab/>
+        </w:r>
+        <w:r>
+          <w:rPr>
+            <w:noProof/>
+            <w:webHidden/>
+          </w:rPr>
+          <w:fldChar w:fldCharType="begin"/>
+        </w:r>
+        <w:r>
+          <w:rPr>
+            <w:noProof/>
+            <w:webHidden/>
+          </w:rPr>
+          <w:instrText xml:space="preserve"> PAGEREF _Toc158814669 \h </w:instrText>
         </w:r>
         <w:r>
           <w:rPr>
@@ -659,13 +723,13 @@
           <w:lang w:eastAsia="en-SG"/>
         </w:rPr>
       </w:pPr>
-      <w:hyperlink w:anchor="_Toc157620979" w:history="1">
+      <w:hyperlink w:anchor="_Toc158814670" w:history="1">
         <w:r>
           <w:rPr>
             <w:rStyle w:val="Hyperlink"/>
             <w:noProof/>
           </w:rPr>
-          <w:t>Data visualisation</w:t>
+          <w:t>Compiler will omit trailing decimal point of a double if not needed</w:t>
         </w:r>
         <w:r>
           <w:rPr>
@@ -686,7 +750,7 @@
             <w:noProof/>
             <w:webHidden/>
           </w:rPr>
-          <w:instrText xml:space="preserve"> PAGEREF _Toc157620979 \h </w:instrText>
+          <w:instrText xml:space="preserve"> PAGEREF _Toc158814670 \h </w:instrText>
         </w:r>
         <w:r>
           <w:rPr>
@@ -706,7 +770,7 @@
             <w:noProof/>
             <w:webHidden/>
           </w:rPr>
-          <w:t>4</w:t>
+          <w:t>3</w:t>
         </w:r>
         <w:r>
           <w:rPr>
@@ -730,13 +794,13 @@
           <w:lang w:eastAsia="en-SG"/>
         </w:rPr>
       </w:pPr>
-      <w:hyperlink w:anchor="_Toc157620980" w:history="1">
+      <w:hyperlink w:anchor="_Toc158814671" w:history="1">
         <w:r>
           <w:rPr>
             <w:rStyle w:val="Hyperlink"/>
             <w:noProof/>
           </w:rPr>
-          <w:t>Dynamic shape range</w:t>
+          <w:t>Good diagram for reference</w:t>
         </w:r>
         <w:r>
           <w:rPr>
@@ -757,7 +821,7 @@
             <w:noProof/>
             <w:webHidden/>
           </w:rPr>
-          <w:instrText xml:space="preserve"> PAGEREF _Toc157620980 \h </w:instrText>
+          <w:instrText xml:space="preserve"> PAGEREF _Toc158814671 \h </w:instrText>
         </w:r>
         <w:r>
           <w:rPr>
@@ -801,13 +865,13 @@
           <w:lang w:eastAsia="en-SG"/>
         </w:rPr>
       </w:pPr>
-      <w:hyperlink w:anchor="_Toc157620981" w:history="1">
+      <w:hyperlink w:anchor="_Toc158814672" w:history="1">
         <w:r>
           <w:rPr>
             <w:rStyle w:val="Hyperlink"/>
             <w:noProof/>
           </w:rPr>
-          <w:t>Limitations</w:t>
+          <w:t>Thoughts and reflections</w:t>
         </w:r>
         <w:r>
           <w:rPr>
@@ -828,78 +892,7 @@
             <w:noProof/>
             <w:webHidden/>
           </w:rPr>
-          <w:instrText xml:space="preserve"> PAGEREF _Toc157620981 \h </w:instrText>
-        </w:r>
-        <w:r>
-          <w:rPr>
-            <w:noProof/>
-            <w:webHidden/>
-          </w:rPr>
-        </w:r>
-        <w:r>
-          <w:rPr>
-            <w:noProof/>
-            <w:webHidden/>
-          </w:rPr>
-          <w:fldChar w:fldCharType="separate"/>
-        </w:r>
-        <w:r>
-          <w:rPr>
-            <w:noProof/>
-            <w:webHidden/>
-          </w:rPr>
-          <w:t>4</w:t>
-        </w:r>
-        <w:r>
-          <w:rPr>
-            <w:noProof/>
-            <w:webHidden/>
-          </w:rPr>
-          <w:fldChar w:fldCharType="end"/>
-        </w:r>
-      </w:hyperlink>
-    </w:p>
-    <w:p>
-      <w:pPr>
-        <w:pStyle w:val="TOC1"/>
-        <w:tabs>
-          <w:tab w:val="right" w:leader="dot" w:pos="10456"/>
-        </w:tabs>
-        <w:rPr>
-          <w:rFonts w:asciiTheme="minorHAnsi" w:eastAsiaTheme="minorEastAsia" w:hAnsiTheme="minorHAnsi" w:cstheme="minorBidi"/>
-          <w:noProof/>
-          <w:sz w:val="22"/>
-          <w:lang w:eastAsia="en-SG"/>
-        </w:rPr>
-      </w:pPr>
-      <w:hyperlink w:anchor="_Toc157620982" w:history="1">
-        <w:r>
-          <w:rPr>
-            <w:rStyle w:val="Hyperlink"/>
-            <w:noProof/>
-          </w:rPr>
-          <w:t>Learnings</w:t>
-        </w:r>
-        <w:r>
-          <w:rPr>
-            <w:noProof/>
-            <w:webHidden/>
-          </w:rPr>
-          <w:tab/>
-        </w:r>
-        <w:r>
-          <w:rPr>
-            <w:noProof/>
-            <w:webHidden/>
-          </w:rPr>
-          <w:fldChar w:fldCharType="begin"/>
-        </w:r>
-        <w:r>
-          <w:rPr>
-            <w:noProof/>
-            <w:webHidden/>
-          </w:rPr>
-          <w:instrText xml:space="preserve"> PAGEREF _Toc157620982 \h </w:instrText>
+          <w:instrText xml:space="preserve"> PAGEREF _Toc158814672 \h </w:instrText>
         </w:r>
         <w:r>
           <w:rPr>
@@ -943,13 +936,13 @@
           <w:lang w:eastAsia="en-SG"/>
         </w:rPr>
       </w:pPr>
-      <w:hyperlink w:anchor="_Toc157620983" w:history="1">
+      <w:hyperlink w:anchor="_Toc158814673" w:history="1">
         <w:r>
           <w:rPr>
             <w:rStyle w:val="Hyperlink"/>
             <w:noProof/>
           </w:rPr>
-          <w:t>Override</w:t>
+          <w:t>Purpose?</w:t>
         </w:r>
         <w:r>
           <w:rPr>
@@ -970,7 +963,7 @@
             <w:noProof/>
             <w:webHidden/>
           </w:rPr>
-          <w:instrText xml:space="preserve"> PAGEREF _Toc157620983 \h </w:instrText>
+          <w:instrText xml:space="preserve"> PAGEREF _Toc158814673 \h </w:instrText>
         </w:r>
         <w:r>
           <w:rPr>
@@ -991,574 +984,6 @@
             <w:webHidden/>
           </w:rPr>
           <w:t>4</w:t>
-        </w:r>
-        <w:r>
-          <w:rPr>
-            <w:noProof/>
-            <w:webHidden/>
-          </w:rPr>
-          <w:fldChar w:fldCharType="end"/>
-        </w:r>
-      </w:hyperlink>
-    </w:p>
-    <w:p>
-      <w:pPr>
-        <w:pStyle w:val="TOC2"/>
-        <w:tabs>
-          <w:tab w:val="right" w:leader="dot" w:pos="10456"/>
-        </w:tabs>
-        <w:rPr>
-          <w:rFonts w:asciiTheme="minorHAnsi" w:eastAsiaTheme="minorEastAsia" w:hAnsiTheme="minorHAnsi" w:cstheme="minorBidi"/>
-          <w:noProof/>
-          <w:sz w:val="22"/>
-          <w:lang w:eastAsia="en-SG"/>
-        </w:rPr>
-      </w:pPr>
-      <w:hyperlink w:anchor="_Toc157620984" w:history="1">
-        <w:r>
-          <w:rPr>
-            <w:rStyle w:val="Hyperlink"/>
-            <w:noProof/>
-          </w:rPr>
-          <w:t>Virtual functions</w:t>
-        </w:r>
-        <w:r>
-          <w:rPr>
-            <w:noProof/>
-            <w:webHidden/>
-          </w:rPr>
-          <w:tab/>
-        </w:r>
-        <w:r>
-          <w:rPr>
-            <w:noProof/>
-            <w:webHidden/>
-          </w:rPr>
-          <w:fldChar w:fldCharType="begin"/>
-        </w:r>
-        <w:r>
-          <w:rPr>
-            <w:noProof/>
-            <w:webHidden/>
-          </w:rPr>
-          <w:instrText xml:space="preserve"> PAGEREF _Toc157620984 \h </w:instrText>
-        </w:r>
-        <w:r>
-          <w:rPr>
-            <w:noProof/>
-            <w:webHidden/>
-          </w:rPr>
-        </w:r>
-        <w:r>
-          <w:rPr>
-            <w:noProof/>
-            <w:webHidden/>
-          </w:rPr>
-          <w:fldChar w:fldCharType="separate"/>
-        </w:r>
-        <w:r>
-          <w:rPr>
-            <w:noProof/>
-            <w:webHidden/>
-          </w:rPr>
-          <w:t>5</w:t>
-        </w:r>
-        <w:r>
-          <w:rPr>
-            <w:noProof/>
-            <w:webHidden/>
-          </w:rPr>
-          <w:fldChar w:fldCharType="end"/>
-        </w:r>
-      </w:hyperlink>
-    </w:p>
-    <w:p>
-      <w:pPr>
-        <w:pStyle w:val="TOC2"/>
-        <w:tabs>
-          <w:tab w:val="right" w:leader="dot" w:pos="10456"/>
-        </w:tabs>
-        <w:rPr>
-          <w:rFonts w:asciiTheme="minorHAnsi" w:eastAsiaTheme="minorEastAsia" w:hAnsiTheme="minorHAnsi" w:cstheme="minorBidi"/>
-          <w:noProof/>
-          <w:sz w:val="22"/>
-          <w:lang w:eastAsia="en-SG"/>
-        </w:rPr>
-      </w:pPr>
-      <w:hyperlink w:anchor="_Toc157620985" w:history="1">
-        <w:r>
-          <w:rPr>
-            <w:rStyle w:val="Hyperlink"/>
-            <w:noProof/>
-          </w:rPr>
-          <w:t>Abstract functions</w:t>
-        </w:r>
-        <w:r>
-          <w:rPr>
-            <w:noProof/>
-            <w:webHidden/>
-          </w:rPr>
-          <w:tab/>
-        </w:r>
-        <w:r>
-          <w:rPr>
-            <w:noProof/>
-            <w:webHidden/>
-          </w:rPr>
-          <w:fldChar w:fldCharType="begin"/>
-        </w:r>
-        <w:r>
-          <w:rPr>
-            <w:noProof/>
-            <w:webHidden/>
-          </w:rPr>
-          <w:instrText xml:space="preserve"> PAGEREF _Toc157620985 \h </w:instrText>
-        </w:r>
-        <w:r>
-          <w:rPr>
-            <w:noProof/>
-            <w:webHidden/>
-          </w:rPr>
-        </w:r>
-        <w:r>
-          <w:rPr>
-            <w:noProof/>
-            <w:webHidden/>
-          </w:rPr>
-          <w:fldChar w:fldCharType="separate"/>
-        </w:r>
-        <w:r>
-          <w:rPr>
-            <w:noProof/>
-            <w:webHidden/>
-          </w:rPr>
-          <w:t>5</w:t>
-        </w:r>
-        <w:r>
-          <w:rPr>
-            <w:noProof/>
-            <w:webHidden/>
-          </w:rPr>
-          <w:fldChar w:fldCharType="end"/>
-        </w:r>
-      </w:hyperlink>
-    </w:p>
-    <w:p>
-      <w:pPr>
-        <w:pStyle w:val="TOC2"/>
-        <w:tabs>
-          <w:tab w:val="right" w:leader="dot" w:pos="10456"/>
-        </w:tabs>
-        <w:rPr>
-          <w:rFonts w:asciiTheme="minorHAnsi" w:eastAsiaTheme="minorEastAsia" w:hAnsiTheme="minorHAnsi" w:cstheme="minorBidi"/>
-          <w:noProof/>
-          <w:sz w:val="22"/>
-          <w:lang w:eastAsia="en-SG"/>
-        </w:rPr>
-      </w:pPr>
-      <w:hyperlink w:anchor="_Toc157620986" w:history="1">
-        <w:r>
-          <w:rPr>
-            <w:rStyle w:val="Hyperlink"/>
-            <w:noProof/>
-          </w:rPr>
-          <w:t>Unique_ptr</w:t>
-        </w:r>
-        <w:r>
-          <w:rPr>
-            <w:noProof/>
-            <w:webHidden/>
-          </w:rPr>
-          <w:tab/>
-        </w:r>
-        <w:r>
-          <w:rPr>
-            <w:noProof/>
-            <w:webHidden/>
-          </w:rPr>
-          <w:fldChar w:fldCharType="begin"/>
-        </w:r>
-        <w:r>
-          <w:rPr>
-            <w:noProof/>
-            <w:webHidden/>
-          </w:rPr>
-          <w:instrText xml:space="preserve"> PAGEREF _Toc157620986 \h </w:instrText>
-        </w:r>
-        <w:r>
-          <w:rPr>
-            <w:noProof/>
-            <w:webHidden/>
-          </w:rPr>
-        </w:r>
-        <w:r>
-          <w:rPr>
-            <w:noProof/>
-            <w:webHidden/>
-          </w:rPr>
-          <w:fldChar w:fldCharType="separate"/>
-        </w:r>
-        <w:r>
-          <w:rPr>
-            <w:noProof/>
-            <w:webHidden/>
-          </w:rPr>
-          <w:t>5</w:t>
-        </w:r>
-        <w:r>
-          <w:rPr>
-            <w:noProof/>
-            <w:webHidden/>
-          </w:rPr>
-          <w:fldChar w:fldCharType="end"/>
-        </w:r>
-      </w:hyperlink>
-    </w:p>
-    <w:p>
-      <w:pPr>
-        <w:pStyle w:val="TOC2"/>
-        <w:tabs>
-          <w:tab w:val="right" w:leader="dot" w:pos="10456"/>
-        </w:tabs>
-        <w:rPr>
-          <w:rFonts w:asciiTheme="minorHAnsi" w:eastAsiaTheme="minorEastAsia" w:hAnsiTheme="minorHAnsi" w:cstheme="minorBidi"/>
-          <w:noProof/>
-          <w:sz w:val="22"/>
-          <w:lang w:eastAsia="en-SG"/>
-        </w:rPr>
-      </w:pPr>
-      <w:hyperlink w:anchor="_Toc157620987" w:history="1">
-        <w:r>
-          <w:rPr>
-            <w:rStyle w:val="Hyperlink"/>
-            <w:noProof/>
-          </w:rPr>
-          <w:t>static variable vs static function vs static variables in a class</w:t>
-        </w:r>
-        <w:r>
-          <w:rPr>
-            <w:noProof/>
-            <w:webHidden/>
-          </w:rPr>
-          <w:tab/>
-        </w:r>
-        <w:r>
-          <w:rPr>
-            <w:noProof/>
-            <w:webHidden/>
-          </w:rPr>
-          <w:fldChar w:fldCharType="begin"/>
-        </w:r>
-        <w:r>
-          <w:rPr>
-            <w:noProof/>
-            <w:webHidden/>
-          </w:rPr>
-          <w:instrText xml:space="preserve"> PAGEREF _Toc157620987 \h </w:instrText>
-        </w:r>
-        <w:r>
-          <w:rPr>
-            <w:noProof/>
-            <w:webHidden/>
-          </w:rPr>
-        </w:r>
-        <w:r>
-          <w:rPr>
-            <w:noProof/>
-            <w:webHidden/>
-          </w:rPr>
-          <w:fldChar w:fldCharType="separate"/>
-        </w:r>
-        <w:r>
-          <w:rPr>
-            <w:noProof/>
-            <w:webHidden/>
-          </w:rPr>
-          <w:t>5</w:t>
-        </w:r>
-        <w:r>
-          <w:rPr>
-            <w:noProof/>
-            <w:webHidden/>
-          </w:rPr>
-          <w:fldChar w:fldCharType="end"/>
-        </w:r>
-      </w:hyperlink>
-    </w:p>
-    <w:p>
-      <w:pPr>
-        <w:pStyle w:val="TOC2"/>
-        <w:tabs>
-          <w:tab w:val="right" w:leader="dot" w:pos="10456"/>
-        </w:tabs>
-        <w:rPr>
-          <w:rFonts w:asciiTheme="minorHAnsi" w:eastAsiaTheme="minorEastAsia" w:hAnsiTheme="minorHAnsi" w:cstheme="minorBidi"/>
-          <w:noProof/>
-          <w:sz w:val="22"/>
-          <w:lang w:eastAsia="en-SG"/>
-        </w:rPr>
-      </w:pPr>
-      <w:hyperlink w:anchor="_Toc157620988" w:history="1">
-        <w:r>
-          <w:rPr>
-            <w:rStyle w:val="Hyperlink"/>
-            <w:noProof/>
-          </w:rPr>
-          <w:t>ternary conditional operator</w:t>
-        </w:r>
-        <w:r>
-          <w:rPr>
-            <w:noProof/>
-            <w:webHidden/>
-          </w:rPr>
-          <w:tab/>
-        </w:r>
-        <w:r>
-          <w:rPr>
-            <w:noProof/>
-            <w:webHidden/>
-          </w:rPr>
-          <w:fldChar w:fldCharType="begin"/>
-        </w:r>
-        <w:r>
-          <w:rPr>
-            <w:noProof/>
-            <w:webHidden/>
-          </w:rPr>
-          <w:instrText xml:space="preserve"> PAGEREF _Toc157620988 \h </w:instrText>
-        </w:r>
-        <w:r>
-          <w:rPr>
-            <w:noProof/>
-            <w:webHidden/>
-          </w:rPr>
-        </w:r>
-        <w:r>
-          <w:rPr>
-            <w:noProof/>
-            <w:webHidden/>
-          </w:rPr>
-          <w:fldChar w:fldCharType="separate"/>
-        </w:r>
-        <w:r>
-          <w:rPr>
-            <w:noProof/>
-            <w:webHidden/>
-          </w:rPr>
-          <w:t>5</w:t>
-        </w:r>
-        <w:r>
-          <w:rPr>
-            <w:noProof/>
-            <w:webHidden/>
-          </w:rPr>
-          <w:fldChar w:fldCharType="end"/>
-        </w:r>
-      </w:hyperlink>
-    </w:p>
-    <w:p>
-      <w:pPr>
-        <w:pStyle w:val="TOC1"/>
-        <w:tabs>
-          <w:tab w:val="right" w:leader="dot" w:pos="10456"/>
-        </w:tabs>
-        <w:rPr>
-          <w:rFonts w:asciiTheme="minorHAnsi" w:eastAsiaTheme="minorEastAsia" w:hAnsiTheme="minorHAnsi" w:cstheme="minorBidi"/>
-          <w:noProof/>
-          <w:sz w:val="22"/>
-          <w:lang w:eastAsia="en-SG"/>
-        </w:rPr>
-      </w:pPr>
-      <w:hyperlink w:anchor="_Toc157620989" w:history="1">
-        <w:r>
-          <w:rPr>
-            <w:rStyle w:val="Hyperlink"/>
-            <w:noProof/>
-          </w:rPr>
-          <w:t>Thoughts and reflections</w:t>
-        </w:r>
-        <w:r>
-          <w:rPr>
-            <w:noProof/>
-            <w:webHidden/>
-          </w:rPr>
-          <w:tab/>
-        </w:r>
-        <w:r>
-          <w:rPr>
-            <w:noProof/>
-            <w:webHidden/>
-          </w:rPr>
-          <w:fldChar w:fldCharType="begin"/>
-        </w:r>
-        <w:r>
-          <w:rPr>
-            <w:noProof/>
-            <w:webHidden/>
-          </w:rPr>
-          <w:instrText xml:space="preserve"> PAGEREF _Toc157620989 \h </w:instrText>
-        </w:r>
-        <w:r>
-          <w:rPr>
-            <w:noProof/>
-            <w:webHidden/>
-          </w:rPr>
-        </w:r>
-        <w:r>
-          <w:rPr>
-            <w:noProof/>
-            <w:webHidden/>
-          </w:rPr>
-          <w:fldChar w:fldCharType="separate"/>
-        </w:r>
-        <w:r>
-          <w:rPr>
-            <w:noProof/>
-            <w:webHidden/>
-          </w:rPr>
-          <w:t>5</w:t>
-        </w:r>
-        <w:r>
-          <w:rPr>
-            <w:noProof/>
-            <w:webHidden/>
-          </w:rPr>
-          <w:fldChar w:fldCharType="end"/>
-        </w:r>
-      </w:hyperlink>
-    </w:p>
-    <w:p>
-      <w:pPr>
-        <w:pStyle w:val="TOC2"/>
-        <w:tabs>
-          <w:tab w:val="right" w:leader="dot" w:pos="10456"/>
-        </w:tabs>
-        <w:rPr>
-          <w:rFonts w:asciiTheme="minorHAnsi" w:eastAsiaTheme="minorEastAsia" w:hAnsiTheme="minorHAnsi" w:cstheme="minorBidi"/>
-          <w:noProof/>
-          <w:sz w:val="22"/>
-          <w:lang w:eastAsia="en-SG"/>
-        </w:rPr>
-      </w:pPr>
-      <w:hyperlink w:anchor="_Toc157620990" w:history="1">
-        <w:r>
-          <w:rPr>
-            <w:rStyle w:val="Hyperlink"/>
-            <w:noProof/>
-          </w:rPr>
-          <w:t>Purpose?</w:t>
-        </w:r>
-        <w:r>
-          <w:rPr>
-            <w:noProof/>
-            <w:webHidden/>
-          </w:rPr>
-          <w:tab/>
-        </w:r>
-        <w:r>
-          <w:rPr>
-            <w:noProof/>
-            <w:webHidden/>
-          </w:rPr>
-          <w:fldChar w:fldCharType="begin"/>
-        </w:r>
-        <w:r>
-          <w:rPr>
-            <w:noProof/>
-            <w:webHidden/>
-          </w:rPr>
-          <w:instrText xml:space="preserve"> PAGEREF _Toc157620990 \h </w:instrText>
-        </w:r>
-        <w:r>
-          <w:rPr>
-            <w:noProof/>
-            <w:webHidden/>
-          </w:rPr>
-        </w:r>
-        <w:r>
-          <w:rPr>
-            <w:noProof/>
-            <w:webHidden/>
-          </w:rPr>
-          <w:fldChar w:fldCharType="separate"/>
-        </w:r>
-        <w:r>
-          <w:rPr>
-            <w:noProof/>
-            <w:webHidden/>
-          </w:rPr>
-          <w:t>5</w:t>
-        </w:r>
-        <w:r>
-          <w:rPr>
-            <w:noProof/>
-            <w:webHidden/>
-          </w:rPr>
-          <w:fldChar w:fldCharType="end"/>
-        </w:r>
-      </w:hyperlink>
-    </w:p>
-    <w:p>
-      <w:pPr>
-        <w:pStyle w:val="TOC2"/>
-        <w:tabs>
-          <w:tab w:val="right" w:leader="dot" w:pos="10456"/>
-        </w:tabs>
-        <w:rPr>
-          <w:rFonts w:asciiTheme="minorHAnsi" w:eastAsiaTheme="minorEastAsia" w:hAnsiTheme="minorHAnsi" w:cstheme="minorBidi"/>
-          <w:noProof/>
-          <w:sz w:val="22"/>
-          <w:lang w:eastAsia="en-SG"/>
-        </w:rPr>
-      </w:pPr>
-      <w:hyperlink w:anchor="_Toc157620991" w:history="1">
-        <w:r>
-          <w:rPr>
-            <w:rStyle w:val="Hyperlink"/>
-            <w:noProof/>
-          </w:rPr>
-          <w:t>Assignment difficulty</w:t>
-        </w:r>
-        <w:r>
-          <w:rPr>
-            <w:noProof/>
-            <w:webHidden/>
-          </w:rPr>
-          <w:tab/>
-        </w:r>
-        <w:r>
-          <w:rPr>
-            <w:noProof/>
-            <w:webHidden/>
-          </w:rPr>
-          <w:fldChar w:fldCharType="begin"/>
-        </w:r>
-        <w:r>
-          <w:rPr>
-            <w:noProof/>
-            <w:webHidden/>
-          </w:rPr>
-          <w:instrText xml:space="preserve"> PAGEREF _Toc157620991 \h </w:instrText>
-        </w:r>
-        <w:r>
-          <w:rPr>
-            <w:noProof/>
-            <w:webHidden/>
-          </w:rPr>
-        </w:r>
-        <w:r>
-          <w:rPr>
-            <w:noProof/>
-            <w:webHidden/>
-          </w:rPr>
-          <w:fldChar w:fldCharType="separate"/>
-        </w:r>
-        <w:r>
-          <w:rPr>
-            <w:noProof/>
-            <w:webHidden/>
-          </w:rPr>
-          <w:t>5</w:t>
         </w:r>
         <w:r>
           <w:rPr>
@@ -1589,49 +1014,44 @@
       <w:pPr>
         <w:pStyle w:val="Heading1"/>
       </w:pPr>
-      <w:bookmarkStart w:id="1" w:name="_Toc157620971"/>
+      <w:bookmarkStart w:id="0" w:name="_Toc158814661"/>
       <w:r>
         <w:lastRenderedPageBreak/>
         <w:t>Introduction</w:t>
       </w:r>
+      <w:bookmarkEnd w:id="0"/>
+    </w:p>
+    <w:p>
+      <w:r>
+        <w:t xml:space="preserve">Hello this is my documentation </w:t>
+      </w:r>
+      <w:r>
+        <w:t xml:space="preserve">for SIM UOW CSCI251 ASSIGNMENT </w:t>
+      </w:r>
+      <w:r>
+        <w:t>3</w:t>
+      </w:r>
+      <w:r>
+        <w:t>.</w:t>
+      </w:r>
+    </w:p>
+    <w:p/>
+    <w:p>
+      <w:pPr>
+        <w:pStyle w:val="Heading1"/>
+      </w:pPr>
+      <w:bookmarkStart w:id="1" w:name="_Toc158814662"/>
+      <w:r>
+        <w:t>Usage</w:t>
+      </w:r>
       <w:bookmarkEnd w:id="1"/>
     </w:p>
     <w:p>
       <w:r>
-        <w:t xml:space="preserve">Hello this is my documentation </w:t>
-      </w:r>
-      <w:r>
-        <w:t>for SIM UOW CSCI251 ASSIGNMENT 2</w:t>
-      </w:r>
-      <w:r>
-        <w:t>.</w:t>
-      </w:r>
-    </w:p>
-    <w:p/>
-    <w:p>
-      <w:pPr>
-        <w:pStyle w:val="Heading1"/>
-      </w:pPr>
-      <w:bookmarkStart w:id="2" w:name="_Toc157620972"/>
-      <w:r>
-        <w:t>Usage</w:t>
-      </w:r>
-      <w:bookmarkEnd w:id="2"/>
-    </w:p>
-    <w:p>
-      <w:r>
         <w:t xml:space="preserve">The final program </w:t>
       </w:r>
       <w:r>
-        <w:t xml:space="preserve">file can only be run in Ubuntu because of the </w:t>
-      </w:r>
-      <w:proofErr w:type="spellStart"/>
-      <w:r>
-        <w:t>makefile</w:t>
-      </w:r>
-      <w:proofErr w:type="spellEnd"/>
-      <w:r>
-        <w:t xml:space="preserve">. </w:t>
+        <w:t xml:space="preserve">file can only be run in Ubuntu because of the makefile. </w:t>
       </w:r>
       <w:r>
         <w:t>However,</w:t>
@@ -1657,14 +1077,12 @@
           <w:rStyle w:val="BookTitle"/>
         </w:rPr>
       </w:pPr>
-      <w:proofErr w:type="gramStart"/>
       <w:r>
         <w:rPr>
           <w:rStyle w:val="BookTitle"/>
         </w:rPr>
         <w:t>./</w:t>
       </w:r>
-      <w:proofErr w:type="gramEnd"/>
       <w:r>
         <w:t xml:space="preserve"> </w:t>
       </w:r>
@@ -1717,34 +1135,18 @@
         </w:rPr>
       </w:pPr>
       <w:r>
-        <w:t xml:space="preserve">In same directory as </w:t>
-      </w:r>
-      <w:proofErr w:type="spellStart"/>
-      <w:r>
-        <w:t>makefile</w:t>
-      </w:r>
-      <w:proofErr w:type="spellEnd"/>
-      <w:r>
-        <w:t xml:space="preserve">. </w:t>
-      </w:r>
-      <w:proofErr w:type="spellStart"/>
-      <w:r>
-        <w:t>Makefile</w:t>
-      </w:r>
-      <w:proofErr w:type="spellEnd"/>
-      <w:r>
-        <w:t xml:space="preserve"> should be in same directory as main file and the other helper files.</w:t>
+        <w:t>In same directory as makefile. Makefile should be in same directory as main file and the other helper files.</w:t>
       </w:r>
     </w:p>
     <w:p>
       <w:pPr>
         <w:pStyle w:val="Heading1"/>
       </w:pPr>
-      <w:bookmarkStart w:id="3" w:name="_Toc157620973"/>
+      <w:bookmarkStart w:id="2" w:name="_Toc158814663"/>
       <w:r>
         <w:t>Program flow</w:t>
       </w:r>
-      <w:bookmarkEnd w:id="3"/>
+      <w:bookmarkEnd w:id="2"/>
     </w:p>
     <w:p>
       <w:pPr>
@@ -1757,42 +1159,10 @@
         <w:t>This is my program structure</w:t>
       </w:r>
       <w:r>
-        <w:t xml:space="preserve">. </w:t>
-      </w:r>
-      <w:proofErr w:type="spellStart"/>
-      <w:r>
-        <w:t>shapetwod.h</w:t>
-      </w:r>
-      <w:proofErr w:type="spellEnd"/>
-      <w:r>
-        <w:t xml:space="preserve"> holds the parent class declaration. The 4 child classes have their declaration in their corresponding .h files. </w:t>
-      </w:r>
-      <w:proofErr w:type="spellStart"/>
-      <w:r>
-        <w:t>Functions.h</w:t>
-      </w:r>
-      <w:proofErr w:type="spellEnd"/>
-      <w:r>
-        <w:t xml:space="preserve"> is the holds the function prototypes of all my functions</w:t>
-      </w:r>
-      <w:r>
-        <w:t>. The implementation of the child classes is in their corresponding .</w:t>
-      </w:r>
-      <w:proofErr w:type="spellStart"/>
-      <w:r>
-        <w:t>cpp</w:t>
-      </w:r>
-      <w:proofErr w:type="spellEnd"/>
-      <w:r>
-        <w:t xml:space="preserve"> files. The implementation of all my functions is in functions.cpp. </w:t>
-      </w:r>
-      <w:proofErr w:type="gramStart"/>
-      <w:r>
-        <w:t>Main(</w:t>
-      </w:r>
-      <w:proofErr w:type="gramEnd"/>
-      <w:r>
-        <w:t xml:space="preserve">) is in assn2.cpp. The compiled program is in csci251_a2.app. </w:t>
+        <w:t>. shapetwod.h holds the parent class declaration. The 4 child classes have their declaration in their corresponding .h files. Functions.h is the holds the function prototypes of all my functions</w:t>
+      </w:r>
+      <w:r>
+        <w:t xml:space="preserve">. The implementation of the child classes is in their corresponding .cpp files. The implementation of all my functions is in functions.cpp. Main() is in assn2.cpp. The compiled program is in csci251_a2.app. </w:t>
       </w:r>
     </w:p>
     <w:p>
@@ -1846,162 +1216,129 @@
           </v:shape>
         </w:pict>
       </w:r>
-      <w:bookmarkStart w:id="4" w:name="_Toc157620974"/>
     </w:p>
     <w:p>
       <w:pPr>
         <w:pStyle w:val="Heading1"/>
       </w:pPr>
+      <w:bookmarkStart w:id="3" w:name="_Toc158814664"/>
       <w:r>
         <w:t>Extra features</w:t>
       </w:r>
+      <w:bookmarkEnd w:id="3"/>
+    </w:p>
+    <w:p>
+      <w:r>
+        <w:t xml:space="preserve">Please may I have more marks </w:t>
+      </w:r>
+      <w:r>
+        <w:sym w:font="Wingdings" w:char="F04A"/>
+      </w:r>
+    </w:p>
+    <w:p>
+      <w:pPr>
+        <w:pStyle w:val="Heading2"/>
+      </w:pPr>
+      <w:bookmarkStart w:id="4" w:name="_Toc158814665"/>
+      <w:r>
+        <w:t>Input validation</w:t>
+      </w:r>
       <w:bookmarkEnd w:id="4"/>
     </w:p>
     <w:p>
-      <w:r>
-        <w:t xml:space="preserve">Please may I have more marks </w:t>
-      </w:r>
-      <w:r>
-        <w:sym w:font="Wingdings" w:char="F04A"/>
+      <w:pPr>
+        <w:pStyle w:val="Heading3"/>
+      </w:pPr>
+      <w:bookmarkStart w:id="5" w:name="_Toc158814666"/>
+      <w:r>
+        <w:t>Main menu</w:t>
+      </w:r>
+      <w:bookmarkEnd w:id="5"/>
+    </w:p>
+    <w:p>
+      <w:r>
+        <w:t xml:space="preserve">User can only </w:t>
+      </w:r>
+      <w:r>
+        <w:t>input 1,2,3,4, or 5. All else will be rejected and the program will not continue until valid user input is received. Program will continuously prompt for valid user input.</w:t>
+      </w:r>
+    </w:p>
+    <w:p>
+      <w:pPr>
+        <w:pStyle w:val="Heading3"/>
+      </w:pPr>
+      <w:bookmarkStart w:id="6" w:name="_Toc158814667"/>
+      <w:r>
+        <w:t>Sorting menu</w:t>
+      </w:r>
+      <w:bookmarkEnd w:id="6"/>
+    </w:p>
+    <w:p>
+      <w:r>
+        <w:t>User can only input a,b,c, or q. All else will be rejected and the program will not continue until valid user input is received. Program will continuously prompt for valid user input.</w:t>
+      </w:r>
+    </w:p>
+    <w:p>
+      <w:pPr>
+        <w:pStyle w:val="Heading3"/>
+      </w:pPr>
+      <w:bookmarkStart w:id="7" w:name="_Toc158814668"/>
+      <w:r>
+        <w:t>All shape data input</w:t>
+      </w:r>
+      <w:bookmarkEnd w:id="7"/>
+    </w:p>
+    <w:p>
+      <w:r>
+        <w:t>For all input that require numbers, only integers are allowed</w:t>
+      </w:r>
+      <w:r>
+        <w:t>. All else will be rejected and the program will not continue until valid user input is received. Program will continuously prompt for valid user input.</w:t>
+      </w:r>
+    </w:p>
+    <w:p>
+      <w:r>
+        <w:t>Only exception is radius must be positive.</w:t>
+      </w:r>
+    </w:p>
+    <w:p>
+      <w:r>
+        <w:t>For special type input, only ws or ns is accepted.</w:t>
+      </w:r>
+    </w:p>
+    <w:p>
+      <w:r>
+        <w:t>For shape name, only square, rectangle, cross, or circle is accepted.</w:t>
+      </w:r>
+    </w:p>
+    <w:p>
+      <w:pPr>
+        <w:pStyle w:val="Heading1"/>
+      </w:pPr>
+      <w:bookmarkStart w:id="8" w:name="_Toc158814669"/>
+      <w:r>
+        <w:t>Learnings</w:t>
+      </w:r>
+      <w:bookmarkEnd w:id="8"/>
+    </w:p>
+    <w:p>
+      <w:r>
+        <w:t>Some cool stuff I learnt</w:t>
       </w:r>
     </w:p>
     <w:p>
       <w:pPr>
         <w:pStyle w:val="Heading2"/>
       </w:pPr>
-      <w:bookmarkStart w:id="5" w:name="_Toc157620975"/>
-      <w:r>
-        <w:t>Input validation</w:t>
-      </w:r>
-      <w:bookmarkEnd w:id="5"/>
-    </w:p>
-    <w:p>
-      <w:pPr>
-        <w:pStyle w:val="Heading3"/>
-      </w:pPr>
-      <w:bookmarkStart w:id="6" w:name="_Toc157620976"/>
-      <w:r>
-        <w:t>Main menu</w:t>
-      </w:r>
-      <w:bookmarkEnd w:id="6"/>
-    </w:p>
-    <w:p>
-      <w:r>
-        <w:t xml:space="preserve">User can only </w:t>
-      </w:r>
-      <w:r>
-        <w:t>input 1,2,3,4, or 5. All else will be rejected and the program will not continue until valid user input is received. Program will continuously prompt for valid user input.</w:t>
-      </w:r>
-    </w:p>
-    <w:p>
-      <w:pPr>
-        <w:pStyle w:val="Heading3"/>
-      </w:pPr>
-      <w:bookmarkStart w:id="7" w:name="_Toc157620977"/>
-      <w:r>
-        <w:t>Sorting menu</w:t>
-      </w:r>
-      <w:bookmarkEnd w:id="7"/>
-    </w:p>
-    <w:p>
-      <w:r>
-        <w:t xml:space="preserve">User can only input </w:t>
-      </w:r>
-      <w:proofErr w:type="spellStart"/>
-      <w:proofErr w:type="gramStart"/>
-      <w:r>
-        <w:t>a,b</w:t>
-      </w:r>
-      <w:proofErr w:type="gramEnd"/>
-      <w:r>
-        <w:t>,c</w:t>
-      </w:r>
-      <w:proofErr w:type="spellEnd"/>
-      <w:r>
-        <w:t>, or q. All else will be rejected and the program will not continue until valid user input is received. Program will continuously prompt for valid user input.</w:t>
-      </w:r>
-    </w:p>
-    <w:p>
-      <w:pPr>
-        <w:pStyle w:val="Heading3"/>
-      </w:pPr>
-      <w:bookmarkStart w:id="8" w:name="_Toc157620978"/>
-      <w:r>
-        <w:t>All shape data input</w:t>
-      </w:r>
-      <w:bookmarkEnd w:id="8"/>
-    </w:p>
-    <w:p>
-      <w:r>
-        <w:t>For all input that require numbers, only integers are allowed</w:t>
-      </w:r>
-      <w:r>
-        <w:t>. All else will be rejected and the program will not continue until valid user input is received. Program will continuously prompt for valid user input.</w:t>
-      </w:r>
-    </w:p>
-    <w:p>
-      <w:r>
-        <w:t>Only exception is radius must be positive.</w:t>
-      </w:r>
-    </w:p>
-    <w:p>
-      <w:r>
-        <w:t xml:space="preserve">For special type input, only </w:t>
-      </w:r>
-      <w:proofErr w:type="spellStart"/>
-      <w:r>
-        <w:t>ws</w:t>
-      </w:r>
-      <w:proofErr w:type="spellEnd"/>
-      <w:r>
-        <w:t xml:space="preserve"> or ns is accepted.</w:t>
-      </w:r>
-    </w:p>
-    <w:p>
-      <w:r>
-        <w:t>For shape name, only square, rectangle, cross, or circle is accepted.</w:t>
-      </w:r>
-    </w:p>
-    <w:p>
-      <w:pPr>
-        <w:pStyle w:val="Heading2"/>
-      </w:pPr>
-      <w:bookmarkStart w:id="9" w:name="_Toc157620980"/>
-      <w:r>
-        <w:t>Dynamic shape range</w:t>
+      <w:bookmarkStart w:id="9" w:name="_Toc158814670"/>
+      <w:r>
+        <w:t>Compiler will omit trailing decimal point of a double if not needed</w:t>
       </w:r>
       <w:bookmarkEnd w:id="9"/>
     </w:p>
     <w:p>
       <w:r>
-        <w:t xml:space="preserve">The shape coordinates can be </w:t>
-      </w:r>
-      <w:r>
-        <w:t>any range the compiler can handle.</w:t>
-      </w:r>
-      <w:r>
-        <w:t xml:space="preserve"> It is limited by </w:t>
-      </w:r>
-      <w:proofErr w:type="spellStart"/>
-      <w:r>
-        <w:t>numeric_limits</w:t>
-      </w:r>
-      <w:proofErr w:type="spellEnd"/>
-      <w:r>
-        <w:t>&lt;</w:t>
-      </w:r>
-      <w:proofErr w:type="spellStart"/>
-      <w:r>
-        <w:t>int</w:t>
-      </w:r>
-      <w:proofErr w:type="spellEnd"/>
-      <w:proofErr w:type="gramStart"/>
-      <w:r>
-        <w:t>&gt;::</w:t>
-      </w:r>
-      <w:proofErr w:type="gramEnd"/>
-      <w:r>
-        <w:t>max() and min().</w:t>
+        <w:t>I was reading up about function templates and I came across this code snippet</w:t>
       </w:r>
     </w:p>
     <w:p>
@@ -2012,10 +1349,10 @@
         </w:rPr>
         <w:lastRenderedPageBreak/>
         <w:drawing>
-          <wp:inline distT="0" distB="0" distL="0" distR="0" wp14:anchorId="7A9E6F9C" wp14:editId="69CA2F0D">
-            <wp:extent cx="3469992" cy="3741362"/>
-            <wp:effectExtent l="0" t="0" r="0" b="0"/>
-            <wp:docPr id="6" name="Picture 6"/>
+          <wp:inline distT="0" distB="0" distL="0" distR="0" wp14:anchorId="331E0938" wp14:editId="1BE69A07">
+            <wp:extent cx="3425820" cy="3060700"/>
+            <wp:effectExtent l="0" t="0" r="3810" b="6350"/>
+            <wp:docPr id="1" name="Picture 1"/>
             <wp:cNvGraphicFramePr>
               <a:graphicFrameLocks xmlns:a="http://schemas.openxmlformats.org/drawingml/2006/main" noChangeAspect="1"/>
             </wp:cNvGraphicFramePr>
@@ -2035,7 +1372,7 @@
                   <pic:spPr>
                     <a:xfrm>
                       <a:off x="0" y="0"/>
-                      <a:ext cx="3486556" cy="3759222"/>
+                      <a:ext cx="3444844" cy="3077697"/>
                     </a:xfrm>
                     <a:prstGeom prst="rect">
                       <a:avLst/>
@@ -2049,34 +1386,26 @@
       </w:r>
     </w:p>
     <w:p>
-      <w:pPr>
-        <w:pStyle w:val="Heading1"/>
-      </w:pPr>
-      <w:bookmarkStart w:id="10" w:name="_Toc157620982"/>
-      <w:r>
-        <w:t>Learnings</w:t>
+      <w:r>
+        <w:t>It’s a simple program to show the ability of function templates to pass</w:t>
+      </w:r>
+      <w:r>
+        <w:t xml:space="preserve"> datatype as a parameter</w:t>
+      </w:r>
+      <w:r>
+        <w:t xml:space="preserve"> when function is being called. I understand how it works but when I run this code snippet, the second cout output is 7. I had assumed it would be 7.0 since the return value is a double. However, upon further research, I discovered that it is because most C++ compilers, including g++ apparently, would omit trailing zeroes from a double when it is being cout. In the program the variable is stored as double yes, but the compiler will remove the trailing zeroes. I found this quite interesting behaviour</w:t>
+      </w:r>
+    </w:p>
+    <w:p/>
+    <w:p>
+      <w:pPr>
+        <w:pStyle w:val="Heading2"/>
+      </w:pPr>
+      <w:bookmarkStart w:id="10" w:name="_Toc158814671"/>
+      <w:r>
+        <w:t>Good diagram for reference</w:t>
       </w:r>
       <w:bookmarkEnd w:id="10"/>
-    </w:p>
-    <w:p>
-      <w:r>
-        <w:t>Some cool stuff I learnt</w:t>
-      </w:r>
-    </w:p>
-    <w:p>
-      <w:pPr>
-        <w:pStyle w:val="Heading2"/>
-      </w:pPr>
-      <w:bookmarkStart w:id="11" w:name="_Toc157620983"/>
-      <w:r>
-        <w:t>Override</w:t>
-      </w:r>
-      <w:bookmarkEnd w:id="11"/>
-    </w:p>
-    <w:p>
-      <w:r>
-        <w:t>I understood from the lectures what is function overriding. Essentially function call of same name can invoke different behaviour based on the object type. However, I don’t remember this Override syntax being used. Maybe it’s a new C++ feature. Regardless, it’s something I had learnt while doing this assignment. This override keyword explicit signals that the specified function is being overridden. The code would work as per normal even if the override keyword is not used. It’s more for ease of understanding.</w:t>
-      </w:r>
     </w:p>
     <w:p>
       <w:r>
@@ -2085,10 +1414,10 @@
           <w:lang w:eastAsia="en-SG"/>
         </w:rPr>
         <w:drawing>
-          <wp:inline distT="0" distB="0" distL="0" distR="0" wp14:anchorId="04924161" wp14:editId="0F3A0DFC">
-            <wp:extent cx="3836939" cy="2080085"/>
-            <wp:effectExtent l="0" t="0" r="0" b="0"/>
-            <wp:docPr id="1" name="Picture 1"/>
+          <wp:inline distT="0" distB="0" distL="0" distR="0">
+            <wp:extent cx="5105400" cy="3827318"/>
+            <wp:effectExtent l="19050" t="19050" r="19050" b="20955"/>
+            <wp:docPr id="2" name="Picture 2" descr="can't find image"/>
             <wp:cNvGraphicFramePr>
               <a:graphicFrameLocks xmlns:a="http://schemas.openxmlformats.org/drawingml/2006/main" noChangeAspect="1"/>
             </wp:cNvGraphicFramePr>
@@ -2096,23 +1425,39 @@
               <a:graphicData uri="http://schemas.openxmlformats.org/drawingml/2006/picture">
                 <pic:pic xmlns:pic="http://schemas.openxmlformats.org/drawingml/2006/picture">
                   <pic:nvPicPr>
-                    <pic:cNvPr id="1" name=""/>
-                    <pic:cNvPicPr/>
+                    <pic:cNvPr id="0" name="Picture 3" descr="can't find image"/>
+                    <pic:cNvPicPr>
+                      <a:picLocks noChangeAspect="1" noChangeArrowheads="1"/>
+                    </pic:cNvPicPr>
                   </pic:nvPicPr>
                   <pic:blipFill>
-                    <a:blip r:embed="rId11"/>
+                    <a:blip r:embed="rId11">
+                      <a:extLst>
+                        <a:ext uri="{28A0092B-C50C-407E-A947-70E740481C1C}">
+                          <a14:useLocalDpi xmlns:a14="http://schemas.microsoft.com/office/drawing/2010/main" val="0"/>
+                        </a:ext>
+                      </a:extLst>
+                    </a:blip>
+                    <a:srcRect/>
                     <a:stretch>
                       <a:fillRect/>
                     </a:stretch>
                   </pic:blipFill>
-                  <pic:spPr>
+                  <pic:spPr bwMode="auto">
                     <a:xfrm>
                       <a:off x="0" y="0"/>
-                      <a:ext cx="3853559" cy="2089095"/>
+                      <a:ext cx="5121227" cy="3839183"/>
                     </a:xfrm>
                     <a:prstGeom prst="rect">
                       <a:avLst/>
                     </a:prstGeom>
+                    <a:noFill/>
+                    <a:ln>
+                      <a:solidFill>
+                        <a:schemeClr val="tx1"/>
+                      </a:solidFill>
+                      <a:prstDash val="sysDot"/>
+                    </a:ln>
                   </pic:spPr>
                 </pic:pic>
               </a:graphicData>
@@ -2121,53 +1466,44 @@
         </w:drawing>
       </w:r>
     </w:p>
+    <w:p>
+      <w:pPr>
+        <w:pStyle w:val="Heading2"/>
+      </w:pPr>
+      <w:r>
+        <w:t>Generic programming is like python?</w:t>
+      </w:r>
+    </w:p>
+    <w:p>
+      <w:r>
+        <w:t>Generic programming is an approach where generic data types are used as parameters in algorithms so that they work for variety of suitable data types.</w:t>
+      </w:r>
+      <w:r>
+        <w:t xml:space="preserve"> This is one component of the assignment. I suppose this is like python.</w:t>
+      </w:r>
+    </w:p>
     <w:p/>
     <w:p>
       <w:pPr>
         <w:pStyle w:val="Heading2"/>
       </w:pPr>
-      <w:bookmarkStart w:id="12" w:name="_Toc157620984"/>
-      <w:r>
-        <w:t>Virtual functions</w:t>
-      </w:r>
-      <w:bookmarkEnd w:id="12"/>
-    </w:p>
-    <w:p>
-      <w:r>
-        <w:t xml:space="preserve">I think I did not understand fully in class but after writing out the code and taking reference from online sources, I have a better understanding of what virtual functions are. In the following context, basically </w:t>
-      </w:r>
-      <w:proofErr w:type="gramStart"/>
-      <w:r>
-        <w:t>print(</w:t>
-      </w:r>
-      <w:proofErr w:type="gramEnd"/>
-      <w:r>
-        <w:t>) in parent class shape does nothing, but declaring this virtual function means that all children classes must have a print() function.</w:t>
-      </w:r>
-      <w:r>
-        <w:t xml:space="preserve"> This also enables polymorphism because if there’s no </w:t>
-      </w:r>
-      <w:proofErr w:type="gramStart"/>
-      <w:r>
-        <w:t>print(</w:t>
-      </w:r>
-      <w:proofErr w:type="gramEnd"/>
-      <w:r>
-        <w:t>) in parent class Shape, then shape -&gt; print() would not work.</w:t>
-      </w:r>
-    </w:p>
-    <w:p>
-      <w:r>
-        <w:rPr>
-          <w:noProof/>
-          <w:lang w:eastAsia="en-SG"/>
-        </w:rPr>
+      <w:r>
         <w:lastRenderedPageBreak/>
+        <w:t>Function template vs function overloading</w:t>
+      </w:r>
+    </w:p>
+    <w:p>
+      <w:r>
+        <w:t>This is how it would look like if the above code snippet about function templates, were to be re-written using function overloading</w:t>
+      </w:r>
+    </w:p>
+    <w:p>
+      <w:r>
         <w:drawing>
-          <wp:inline distT="0" distB="0" distL="0" distR="0" wp14:anchorId="38CA94B6" wp14:editId="5A849F7F">
-            <wp:extent cx="5785100" cy="1444892"/>
-            <wp:effectExtent l="0" t="0" r="6350" b="3175"/>
-            <wp:docPr id="4" name="Picture 4"/>
+          <wp:inline distT="0" distB="0" distL="0" distR="0" wp14:anchorId="5145F611" wp14:editId="3BEAC161">
+            <wp:extent cx="4241800" cy="4402084"/>
+            <wp:effectExtent l="0" t="0" r="6350" b="0"/>
+            <wp:docPr id="3" name="Picture 3"/>
             <wp:cNvGraphicFramePr>
               <a:graphicFrameLocks xmlns:a="http://schemas.openxmlformats.org/drawingml/2006/main" noChangeAspect="1"/>
             </wp:cNvGraphicFramePr>
@@ -2187,7 +1523,7 @@
                   <pic:spPr>
                     <a:xfrm>
                       <a:off x="0" y="0"/>
-                      <a:ext cx="5857763" cy="1463040"/>
+                      <a:ext cx="4245088" cy="4405496"/>
                     </a:xfrm>
                     <a:prstGeom prst="rect">
                       <a:avLst/>
@@ -2200,259 +1536,318 @@
         </w:drawing>
       </w:r>
     </w:p>
+    <w:p>
+      <w:r>
+        <w:t xml:space="preserve">We can see that using templates is a cleaner solution since I don’t have to specify the function to accept the different data types as needed when performing function overloading. </w:t>
+      </w:r>
+    </w:p>
+    <w:p>
+      <w:r>
+        <w:t>This shows that although function templates and function overloading allows a function to behave differently based on parameter’s data type, function templates allow any data type, while function overloading requires the function declaration/ implementation to specify every scenario of data type to work.</w:t>
+      </w:r>
+    </w:p>
     <w:p/>
     <w:p>
       <w:pPr>
         <w:pStyle w:val="Heading2"/>
       </w:pPr>
-      <w:bookmarkStart w:id="13" w:name="_Toc157620985"/>
-      <w:r>
-        <w:t>Abstract functions</w:t>
+      <w:r>
+        <w:t>Function overloading vs template specialisation?</w:t>
+      </w:r>
+    </w:p>
+    <w:p>
+      <w:r>
+        <w:t>?? not sure</w:t>
+      </w:r>
+    </w:p>
+    <w:p/>
+    <w:p>
+      <w:pPr>
+        <w:pStyle w:val="Heading2"/>
+      </w:pPr>
+      <w:r>
+        <w:t xml:space="preserve">Change behaviour of function with if </w:t>
+      </w:r>
+      <w:r>
+        <w:t>constexpr</w:t>
+      </w:r>
+      <w:r>
+        <w:t xml:space="preserve">() paired with </w:t>
+      </w:r>
+      <w:r>
+        <w:t>is_same_v</w:t>
+      </w:r>
+      <w:r>
+        <w:t xml:space="preserve"> STL</w:t>
+      </w:r>
+    </w:p>
+    <w:p>
+      <w:r>
+        <w:t>I figured out how to apply templates and operator overloading. Though for this case, templates and normal functions as well.</w:t>
+      </w:r>
+    </w:p>
+    <w:p>
+      <w:r>
+        <w:lastRenderedPageBreak/>
+        <w:drawing>
+          <wp:inline distT="0" distB="0" distL="0" distR="0" wp14:anchorId="31F63493" wp14:editId="33D25939">
+            <wp:extent cx="5327361" cy="2927350"/>
+            <wp:effectExtent l="0" t="0" r="6985" b="6350"/>
+            <wp:docPr id="4" name="Picture 4"/>
+            <wp:cNvGraphicFramePr>
+              <a:graphicFrameLocks xmlns:a="http://schemas.openxmlformats.org/drawingml/2006/main" noChangeAspect="1"/>
+            </wp:cNvGraphicFramePr>
+            <a:graphic xmlns:a="http://schemas.openxmlformats.org/drawingml/2006/main">
+              <a:graphicData uri="http://schemas.openxmlformats.org/drawingml/2006/picture">
+                <pic:pic xmlns:pic="http://schemas.openxmlformats.org/drawingml/2006/picture">
+                  <pic:nvPicPr>
+                    <pic:cNvPr id="1" name=""/>
+                    <pic:cNvPicPr/>
+                  </pic:nvPicPr>
+                  <pic:blipFill>
+                    <a:blip r:embed="rId13"/>
+                    <a:stretch>
+                      <a:fillRect/>
+                    </a:stretch>
+                  </pic:blipFill>
+                  <pic:spPr>
+                    <a:xfrm>
+                      <a:off x="0" y="0"/>
+                      <a:ext cx="5343635" cy="2936292"/>
+                    </a:xfrm>
+                    <a:prstGeom prst="rect">
+                      <a:avLst/>
+                    </a:prstGeom>
+                  </pic:spPr>
+                </pic:pic>
+              </a:graphicData>
+            </a:graphic>
+          </wp:inline>
+        </w:drawing>
+      </w:r>
+    </w:p>
+    <w:p>
+      <w:r>
+        <w:t>I believe this snippet of code actually fulfils all aims of this assignment</w:t>
+      </w:r>
+    </w:p>
+    <w:p>
+      <w:pPr>
+        <w:pStyle w:val="Heading3"/>
+        <w:numPr>
+          <w:ilvl w:val="0"/>
+          <w:numId w:val="3"/>
+        </w:numPr>
+      </w:pPr>
+      <w:r>
+        <w:t>Templates</w:t>
+      </w:r>
+    </w:p>
+    <w:p>
+      <w:pPr>
+        <w:ind w:left="360"/>
+      </w:pPr>
+      <w:r>
+        <w:t>This function can take in any data type using the template named PointType. In this context, it can accept Point2D or Point3D</w:t>
+      </w:r>
+    </w:p>
+    <w:p>
+      <w:pPr>
+        <w:pStyle w:val="Heading3"/>
+        <w:numPr>
+          <w:ilvl w:val="0"/>
+          <w:numId w:val="3"/>
+        </w:numPr>
+      </w:pPr>
+      <w:r>
+        <w:t>Operator overloading</w:t>
+      </w:r>
+    </w:p>
+    <w:p>
+      <w:pPr>
+        <w:ind w:left="360"/>
+      </w:pPr>
+      <w:r>
+        <w:t>The function is literally overloading the &lt;&lt; operator. So when &lt;&lt; is used with the points namespace, this function will run.</w:t>
+      </w:r>
+    </w:p>
+    <w:p>
+      <w:pPr>
+        <w:pStyle w:val="Heading3"/>
+        <w:numPr>
+          <w:ilvl w:val="0"/>
+          <w:numId w:val="3"/>
+        </w:numPr>
+      </w:pPr>
+      <w:r>
+        <w:t>STL</w:t>
+      </w:r>
+    </w:p>
+    <w:p>
+      <w:pPr>
+        <w:ind w:left="360"/>
+      </w:pPr>
+      <w:r>
+        <w:t xml:space="preserve">The assignment brief specifies containers and algorithms type STL. I’ll use map (container) for storing x and y, and I’ll use sort (algorithms) to sort. However, for this particular code snippet, I used the is_same_val of type, </w:t>
+      </w:r>
+      <w:r>
+        <w:t>type-traits</w:t>
+      </w:r>
+      <w:r>
+        <w:t xml:space="preserve"> STL.</w:t>
+      </w:r>
+    </w:p>
+    <w:p>
+      <w:pPr>
+        <w:pStyle w:val="Heading3"/>
+        <w:numPr>
+          <w:ilvl w:val="0"/>
+          <w:numId w:val="3"/>
+        </w:numPr>
+      </w:pPr>
+      <w:r>
+        <w:t>IO manipulator</w:t>
+      </w:r>
+    </w:p>
+    <w:p>
+      <w:pPr>
+        <w:ind w:left="360"/>
+      </w:pPr>
+      <w:r>
+        <w:t>The os &lt;&lt; in this code snippet is manipulating the behaviour of &lt;&lt;. This is a bit of a fusion of operator overloading and IO manipulator, however I have used a more explicit IO manipulator named twodec that formats to two decimal places.</w:t>
+      </w:r>
+    </w:p>
+    <w:p>
+      <w:pPr>
+        <w:ind w:left="360"/>
+      </w:pPr>
+      <w:r>
+        <w:drawing>
+          <wp:inline distT="0" distB="0" distL="0" distR="0" wp14:anchorId="2DE35A4E" wp14:editId="1ACA05EC">
+            <wp:extent cx="2095500" cy="714375"/>
+            <wp:effectExtent l="0" t="0" r="0" b="9525"/>
+            <wp:docPr id="5" name="Picture 5"/>
+            <wp:cNvGraphicFramePr>
+              <a:graphicFrameLocks xmlns:a="http://schemas.openxmlformats.org/drawingml/2006/main" noChangeAspect="1"/>
+            </wp:cNvGraphicFramePr>
+            <a:graphic xmlns:a="http://schemas.openxmlformats.org/drawingml/2006/main">
+              <a:graphicData uri="http://schemas.openxmlformats.org/drawingml/2006/picture">
+                <pic:pic xmlns:pic="http://schemas.openxmlformats.org/drawingml/2006/picture">
+                  <pic:nvPicPr>
+                    <pic:cNvPr id="1" name=""/>
+                    <pic:cNvPicPr/>
+                  </pic:nvPicPr>
+                  <pic:blipFill>
+                    <a:blip r:embed="rId14"/>
+                    <a:stretch>
+                      <a:fillRect/>
+                    </a:stretch>
+                  </pic:blipFill>
+                  <pic:spPr>
+                    <a:xfrm>
+                      <a:off x="0" y="0"/>
+                      <a:ext cx="2126479" cy="724936"/>
+                    </a:xfrm>
+                    <a:prstGeom prst="rect">
+                      <a:avLst/>
+                    </a:prstGeom>
+                  </pic:spPr>
+                </pic:pic>
+              </a:graphicData>
+            </a:graphic>
+          </wp:inline>
+        </w:drawing>
+      </w:r>
+    </w:p>
+    <w:p>
+      <w:r>
+        <w:t>But back to the cool thing I learnt.</w:t>
+      </w:r>
+    </w:p>
+    <w:p>
+      <w:pPr>
+        <w:pStyle w:val="Heading3"/>
+      </w:pPr>
+      <w:r>
+        <w:t>If constexpr()</w:t>
+      </w:r>
+    </w:p>
+    <w:p>
+      <w:r>
+        <w:t xml:space="preserve">This is used together with templates because </w:t>
+      </w:r>
+      <w:r>
+        <w:t>if constexpr is a compile-time conditional statement</w:t>
+      </w:r>
+      <w:r>
+        <w:t xml:space="preserve"> while normal </w:t>
+      </w:r>
+      <w:r>
+        <w:t>if is a run-time conditional statement</w:t>
+      </w:r>
+      <w:r>
+        <w:t>. Normal if cannot be used because templates are deduced during compile time</w:t>
+      </w:r>
+      <w:r>
+        <w:t xml:space="preserve">. So this </w:t>
+      </w:r>
+      <w:r>
+        <w:t>if constexpr</w:t>
+      </w:r>
+      <w:r>
+        <w:t xml:space="preserve"> is used in this context to check if the object that uses this &lt;&lt; is 3D or 2D</w:t>
+      </w:r>
+    </w:p>
+    <w:p>
+      <w:pPr>
+        <w:pStyle w:val="Heading3"/>
+      </w:pPr>
+      <w:r>
+        <w:t>Is_same_v</w:t>
+      </w:r>
+    </w:p>
+    <w:p>
+      <w:r>
+        <w:t>This is a function from STL that checks if argument 2 matches argument 1 type</w:t>
+      </w:r>
+    </w:p>
+    <w:p/>
+    <w:p>
+      <w:r>
+        <w:t>So basically the use of these 2 allows me to combine the &lt;&lt; overloading for 2D and 3D together by using conditions</w:t>
+      </w:r>
+      <w:bookmarkStart w:id="11" w:name="_GoBack"/>
+      <w:bookmarkEnd w:id="11"/>
+    </w:p>
+    <w:p/>
+    <w:p>
+      <w:pPr>
+        <w:pStyle w:val="Heading1"/>
+      </w:pPr>
+      <w:bookmarkStart w:id="12" w:name="_Toc158814672"/>
+      <w:r>
+        <w:t>Thoughts and reflections</w:t>
+      </w:r>
+      <w:bookmarkEnd w:id="12"/>
+    </w:p>
+    <w:p>
+      <w:pPr>
+        <w:pStyle w:val="Heading2"/>
+      </w:pPr>
+      <w:bookmarkStart w:id="13" w:name="_Toc158814673"/>
+      <w:r>
+        <w:t>Purpose?</w:t>
       </w:r>
       <w:bookmarkEnd w:id="13"/>
     </w:p>
     <w:p>
       <w:r>
-        <w:t xml:space="preserve">Abstract function means that I cannot create an instance of it. In my context it means I cannot create an object of </w:t>
-      </w:r>
-      <w:proofErr w:type="spellStart"/>
-      <w:r>
-        <w:t>ShapeTwoD</w:t>
-      </w:r>
-      <w:proofErr w:type="spellEnd"/>
-      <w:r>
-        <w:t xml:space="preserve"> type directly.</w:t>
+        <w:t xml:space="preserve">What is the purpose of function overriding and polymorphism? Perhaps for optimising games code for more fps? This feature of OOP seems so specific and niche I can’t foresee myself using this feature often unless I have a specific problem that requires it. </w:t>
       </w:r>
     </w:p>
     <w:p/>
-    <w:p>
-      <w:pPr>
-        <w:pStyle w:val="Heading2"/>
-      </w:pPr>
-      <w:bookmarkStart w:id="14" w:name="_Toc157620986"/>
-      <w:proofErr w:type="spellStart"/>
-      <w:r>
-        <w:t>Unique_ptr</w:t>
-      </w:r>
-      <w:bookmarkEnd w:id="14"/>
-      <w:proofErr w:type="spellEnd"/>
-    </w:p>
-    <w:p>
-      <w:r>
-        <w:t xml:space="preserve">Smart </w:t>
-      </w:r>
-      <w:r>
-        <w:t>pointers!</w:t>
-      </w:r>
-      <w:r>
-        <w:t xml:space="preserve"> It’s basically a pointer </w:t>
-      </w:r>
-      <w:proofErr w:type="spellStart"/>
-      <w:r>
-        <w:t>pointer</w:t>
-      </w:r>
-      <w:proofErr w:type="spellEnd"/>
-      <w:r>
-        <w:t xml:space="preserve"> but used with vectors. </w:t>
-      </w:r>
-    </w:p>
-    <w:p>
-      <w:pPr>
-        <w:pStyle w:val="Heading2"/>
-      </w:pPr>
-      <w:bookmarkStart w:id="15" w:name="_Toc157620987"/>
-      <w:r>
-        <w:t>static variable vs static function vs static variables in a class</w:t>
-      </w:r>
-      <w:bookmarkEnd w:id="15"/>
-      <w:r>
-        <w:t xml:space="preserve"> </w:t>
-      </w:r>
-    </w:p>
-    <w:p>
-      <w:r>
-        <w:t>I discovered that actually the single keyword static has multiple meanings depending on where it is used. If used simply in a function when declaring a variable, aka static variable, it means that the value of the variable is not destroyed when the function ends. The value remains persistent between function calls.</w:t>
-      </w:r>
-    </w:p>
-    <w:p>
-      <w:r>
-        <w:t xml:space="preserve">Meanwhile, when used while declaring a function, </w:t>
-      </w:r>
-      <w:r>
-        <w:t xml:space="preserve">it has several characteristics. First, static functions in a class can be called without creating an object of the class. Second, static functions in a class cannot </w:t>
-      </w:r>
-      <w:r>
-        <w:t>interact with non-static variables or functions.</w:t>
-      </w:r>
-    </w:p>
-    <w:p>
-      <w:r>
-        <w:t>Lastly, static variables in a class share its value among all derived objects</w:t>
-      </w:r>
-      <w:r>
-        <w:t>.</w:t>
-      </w:r>
-    </w:p>
-    <w:p>
-      <w:r>
-        <w:t>Apparently when static is used correctly, it can save memory and optimise performance</w:t>
-      </w:r>
-      <w:r>
-        <w:t xml:space="preserve"> but upon further reading, it seems modern compilers can optimise the code in the background already thus making the use of static to save memory a bit redundant.</w:t>
-      </w:r>
-    </w:p>
-    <w:p>
-      <w:pPr>
-        <w:pStyle w:val="Heading2"/>
-      </w:pPr>
-      <w:bookmarkStart w:id="16" w:name="_Toc157620988"/>
-      <w:r>
-        <w:t>ternary conditional operator</w:t>
-      </w:r>
-      <w:bookmarkEnd w:id="16"/>
-    </w:p>
-    <w:p>
-      <w:r>
-        <w:t xml:space="preserve">basically </w:t>
-      </w:r>
-      <w:proofErr w:type="gramStart"/>
-      <w:r>
-        <w:t>the ?</w:t>
-      </w:r>
-      <w:proofErr w:type="gramEnd"/>
-      <w:r>
-        <w:t xml:space="preserve"> operator. It’s a quick way to write an if statement in a single line. I would not use often since it is not very easily readable but it is useful in my assignment because it made the </w:t>
-      </w:r>
-      <w:proofErr w:type="spellStart"/>
-      <w:proofErr w:type="gramStart"/>
-      <w:r>
-        <w:t>compareShapesByArea</w:t>
-      </w:r>
-      <w:proofErr w:type="spellEnd"/>
-      <w:r>
-        <w:t>(</w:t>
-      </w:r>
-      <w:proofErr w:type="gramEnd"/>
-      <w:r>
-        <w:t>) function much cleaner. And the whole purpose of creating this function was to make my code cleaner.</w:t>
-      </w:r>
-    </w:p>
-    <w:p>
-      <w:r>
-        <w:t>The syntax is</w:t>
-      </w:r>
-    </w:p>
-    <w:p>
-      <w:r>
-        <w:t xml:space="preserve">return </w:t>
-      </w:r>
-      <w:proofErr w:type="gramStart"/>
-      <w:r>
-        <w:t>value</w:t>
-      </w:r>
-      <w:r>
-        <w:t xml:space="preserve"> ?</w:t>
-      </w:r>
-      <w:proofErr w:type="gramEnd"/>
-      <w:r>
-        <w:t xml:space="preserve"> (</w:t>
-      </w:r>
-      <w:r>
-        <w:t>A &lt; B</w:t>
-      </w:r>
-      <w:proofErr w:type="gramStart"/>
-      <w:r>
-        <w:t>) :</w:t>
-      </w:r>
-      <w:proofErr w:type="gramEnd"/>
-      <w:r>
-        <w:t xml:space="preserve"> (</w:t>
-      </w:r>
-      <w:r>
-        <w:t>A</w:t>
-      </w:r>
-      <w:r>
-        <w:t xml:space="preserve">&gt; </w:t>
-      </w:r>
-      <w:r>
-        <w:t>B</w:t>
-      </w:r>
-      <w:r>
-        <w:t>);</w:t>
-      </w:r>
-    </w:p>
-    <w:p>
-      <w:r>
-        <w:t xml:space="preserve">If value is true, it will return the expression on the left of </w:t>
-      </w:r>
-      <w:proofErr w:type="gramStart"/>
-      <w:r>
-        <w:t>the :</w:t>
-      </w:r>
-      <w:proofErr w:type="gramEnd"/>
-      <w:r>
-        <w:t xml:space="preserve"> . if value is false, it will return the expression on the right of </w:t>
-      </w:r>
-      <w:proofErr w:type="gramStart"/>
-      <w:r>
-        <w:t>the :</w:t>
-      </w:r>
-      <w:proofErr w:type="gramEnd"/>
-      <w:r>
-        <w:t xml:space="preserve"> .</w:t>
-      </w:r>
-    </w:p>
-    <w:p>
-      <w:pPr>
-        <w:pStyle w:val="Heading1"/>
-      </w:pPr>
-      <w:bookmarkStart w:id="17" w:name="_Toc157620989"/>
-      <w:r>
-        <w:t>Thoughts and reflections</w:t>
-      </w:r>
-      <w:bookmarkEnd w:id="17"/>
-    </w:p>
-    <w:p>
-      <w:pPr>
-        <w:pStyle w:val="Heading2"/>
-      </w:pPr>
-      <w:bookmarkStart w:id="18" w:name="_Toc157620990"/>
-      <w:r>
-        <w:t>Purpose?</w:t>
-      </w:r>
-      <w:bookmarkEnd w:id="18"/>
-    </w:p>
-    <w:p>
-      <w:r>
-        <w:t xml:space="preserve"> </w:t>
-      </w:r>
-      <w:r>
-        <w:t xml:space="preserve">What is the purpose of function overriding and polymorphism? Perhaps for optimising games code for more fps? This feature of OOP seems so specific and niche I can’t foresee myself using this feature often unless I have a specific problem that requires it. </w:t>
-      </w:r>
-    </w:p>
-    <w:p>
-      <w:pPr>
-        <w:pStyle w:val="Heading2"/>
-      </w:pPr>
-      <w:bookmarkStart w:id="19" w:name="_Toc157620991"/>
-      <w:r>
-        <w:t>Assignment difficulty</w:t>
-      </w:r>
-      <w:bookmarkEnd w:id="19"/>
-    </w:p>
-    <w:p>
-      <w:r>
-        <w:t xml:space="preserve">I don’t even need to hide this, I relied on online sources EXTENSIVELY for all logic. I could apply what I had learnt about classes, inheritance and polymorphism in class, however logic for is point in shape, is point on shape, and all the other logic for cross, these were extremely difficult to create on my own. Moreover, </w:t>
-      </w:r>
-      <w:r>
-        <w:t>the</w:t>
-      </w:r>
-      <w:r>
-        <w:t xml:space="preserve"> goal of this assignment is to test understanding of classes and polymorphism so why is the logic segment so difficult? The goal is not to test algorithms and maths right? I don’t even understand some of the algorithms I used. I treated them like a black box.</w:t>
-      </w:r>
-    </w:p>
     <w:sectPr>
-      <w:footerReference w:type="default" r:id="rId13"/>
+      <w:footerReference w:type="default" r:id="rId15"/>
       <w:pgSz w:w="11906" w:h="16838"/>
       <w:pgMar w:top="720" w:right="720" w:bottom="720" w:left="720" w:header="708" w:footer="708" w:gutter="0"/>
       <w:pgNumType w:start="0"/>
@@ -2509,7 +1904,7 @@
       <w:rPr>
         <w:noProof/>
       </w:rPr>
-      <w:t>5</w:t>
+      <w:t>6</w:t>
     </w:r>
     <w:r>
       <w:rPr>
@@ -2731,11 +2126,103 @@
       </w:pPr>
     </w:lvl>
   </w:abstractNum>
+  <w:abstractNum w:abstractNumId="2" w15:restartNumberingAfterBreak="0">
+    <w:nsid w:val="5F434862"/>
+    <w:multiLevelType w:val="hybridMultilevel"/>
+    <w:tmpl w:val="A8F083A0"/>
+    <w:lvl w:ilvl="0" w:tplc="4809000F">
+      <w:start w:val="1"/>
+      <w:numFmt w:val="decimal"/>
+      <w:lvlText w:val="%1."/>
+      <w:lvlJc w:val="left"/>
+      <w:pPr>
+        <w:ind w:left="720" w:hanging="360"/>
+      </w:pPr>
+      <w:rPr>
+        <w:rFonts w:hint="default"/>
+      </w:rPr>
+    </w:lvl>
+    <w:lvl w:ilvl="1" w:tplc="48090019" w:tentative="1">
+      <w:start w:val="1"/>
+      <w:numFmt w:val="lowerLetter"/>
+      <w:lvlText w:val="%2."/>
+      <w:lvlJc w:val="left"/>
+      <w:pPr>
+        <w:ind w:left="1440" w:hanging="360"/>
+      </w:pPr>
+    </w:lvl>
+    <w:lvl w:ilvl="2" w:tplc="4809001B" w:tentative="1">
+      <w:start w:val="1"/>
+      <w:numFmt w:val="lowerRoman"/>
+      <w:lvlText w:val="%3."/>
+      <w:lvlJc w:val="right"/>
+      <w:pPr>
+        <w:ind w:left="2160" w:hanging="180"/>
+      </w:pPr>
+    </w:lvl>
+    <w:lvl w:ilvl="3" w:tplc="4809000F" w:tentative="1">
+      <w:start w:val="1"/>
+      <w:numFmt w:val="decimal"/>
+      <w:lvlText w:val="%4."/>
+      <w:lvlJc w:val="left"/>
+      <w:pPr>
+        <w:ind w:left="2880" w:hanging="360"/>
+      </w:pPr>
+    </w:lvl>
+    <w:lvl w:ilvl="4" w:tplc="48090019" w:tentative="1">
+      <w:start w:val="1"/>
+      <w:numFmt w:val="lowerLetter"/>
+      <w:lvlText w:val="%5."/>
+      <w:lvlJc w:val="left"/>
+      <w:pPr>
+        <w:ind w:left="3600" w:hanging="360"/>
+      </w:pPr>
+    </w:lvl>
+    <w:lvl w:ilvl="5" w:tplc="4809001B" w:tentative="1">
+      <w:start w:val="1"/>
+      <w:numFmt w:val="lowerRoman"/>
+      <w:lvlText w:val="%6."/>
+      <w:lvlJc w:val="right"/>
+      <w:pPr>
+        <w:ind w:left="4320" w:hanging="180"/>
+      </w:pPr>
+    </w:lvl>
+    <w:lvl w:ilvl="6" w:tplc="4809000F" w:tentative="1">
+      <w:start w:val="1"/>
+      <w:numFmt w:val="decimal"/>
+      <w:lvlText w:val="%7."/>
+      <w:lvlJc w:val="left"/>
+      <w:pPr>
+        <w:ind w:left="5040" w:hanging="360"/>
+      </w:pPr>
+    </w:lvl>
+    <w:lvl w:ilvl="7" w:tplc="48090019" w:tentative="1">
+      <w:start w:val="1"/>
+      <w:numFmt w:val="lowerLetter"/>
+      <w:lvlText w:val="%8."/>
+      <w:lvlJc w:val="left"/>
+      <w:pPr>
+        <w:ind w:left="5760" w:hanging="360"/>
+      </w:pPr>
+    </w:lvl>
+    <w:lvl w:ilvl="8" w:tplc="4809001B" w:tentative="1">
+      <w:start w:val="1"/>
+      <w:numFmt w:val="lowerRoman"/>
+      <w:lvlText w:val="%9."/>
+      <w:lvlJc w:val="right"/>
+      <w:pPr>
+        <w:ind w:left="6480" w:hanging="180"/>
+      </w:pPr>
+    </w:lvl>
+  </w:abstractNum>
   <w:num w:numId="1">
     <w:abstractNumId w:val="1"/>
   </w:num>
   <w:num w:numId="2">
     <w:abstractNumId w:val="0"/>
+  </w:num>
+  <w:num w:numId="3">
+    <w:abstractNumId w:val="2"/>
   </w:num>
 </w:numbering>
 </file>
@@ -3754,7 +3241,7 @@
 </file>
 
 <file path=customXml/itemProps1.xml><?xml version="1.0" encoding="utf-8"?>
-<ds:datastoreItem xmlns:ds="http://schemas.openxmlformats.org/officeDocument/2006/customXml" ds:itemID="{5062876F-BFC1-4C97-8323-7D6EA652717E}">
+<ds:datastoreItem xmlns:ds="http://schemas.openxmlformats.org/officeDocument/2006/customXml" ds:itemID="{B454B839-FCC8-4990-AAD9-9643AA291144}">
   <ds:schemaRefs>
     <ds:schemaRef ds:uri="http://schemas.openxmlformats.org/officeDocument/2006/bibliography"/>
   </ds:schemaRefs>

</xml_diff>